<commit_message>
Update SliceItAllClone - Documentação.docx
</commit_message>
<xml_diff>
--- a/SliceItAllClone - Documentação.docx
+++ b/SliceItAllClone - Documentação.docx
@@ -336,8 +336,8 @@
         </w:rPr>
       </w:pPr>
       <w:r>
-        <w:object w:dxaOrig="3482" w:dyaOrig="1133">
-          <v:rect xmlns:o="urn:schemas-microsoft-com:office:office" xmlns:v="urn:schemas-microsoft-com:vml" id="rectole0000000000" style="width:174.100000pt;height:56.650000pt" o:preferrelative="t" o:ole="">
+        <w:object w:dxaOrig="3522" w:dyaOrig="1154">
+          <v:rect xmlns:o="urn:schemas-microsoft-com:office:office" xmlns:v="urn:schemas-microsoft-com:vml" id="rectole0000000000" style="width:176.100000pt;height:57.700000pt" o:preferrelative="t" o:ole="">
             <o:lock v:ext="edit"/>
             <v:imagedata xmlns:r="http://schemas.openxmlformats.org/officeDocument/2006/relationships" r:id="docRId1" o:title=""/>
           </v:rect>
@@ -601,6 +601,9 @@
         </w:rPr>
         <w:tab/>
         <w:t xml:space="preserve">Terminei de construir as duas fases do jogo, e terminei de implementar o fluxo através dos levels que havia começado no dia anterior. Implementei também a UI mostrando a pontuação do jogador e as telas de vitória e derrota. O jogo segue por duas fases. Caso o jogador morra em uma delas pode refazê-la. Ao chegar ao final da última fase, ele pode recomeçar o jogo inteiro.</w:t>
+        <w:br/>
+        <w:tab/>
+        <w:t xml:space="preserve">Um arquivo APK foi gerado e colocado na pasta do projeto junto com esta documentação.</w:t>
       </w:r>
     </w:p>
     <w:p>

</xml_diff>